<commit_message>
fixed doc, generated PDF accordingly
</commit_message>
<xml_diff>
--- a/Computer Graphics/CG_Ex3/Ex3 Aviad-Hahami 302188347 Matan-Gidnian 200846905/Ex3 Aviad-Hahami 302188347 Matan-Gidnian 200846905.docx
+++ b/Computer Graphics/CG_Ex3/Ex3 Aviad-Hahami 302188347 Matan-Gidnian 200846905/Ex3 Aviad-Hahami 302188347 Matan-Gidnian 200846905.docx
@@ -15,79 +15,177 @@
         <w:pStyle w:val="Heading1"/>
       </w:pPr>
       <w:r>
-        <w:t>General</w:t>
-      </w:r>
-      <w:r>
-        <w:t xml:space="preserve"> flow description</w:t>
+        <w:t>Created by</w:t>
       </w:r>
     </w:p>
     <w:p>
-      <w:r>
-        <w:t>Starting for “renderLine” (inside RayTracer), we’re casting a ray for each line in the canvas.</w:t>
+      <w:pPr>
+        <w:pStyle w:val="ListParagraph"/>
+        <w:numPr>
+          <w:ilvl w:val="0"/>
+          <w:numId w:val="3"/>
+        </w:numPr>
+      </w:pPr>
+      <w:proofErr w:type="spellStart"/>
+      <w:r>
+        <w:t>Matan</w:t>
+      </w:r>
+      <w:proofErr w:type="spellEnd"/>
+      <w:r>
+        <w:t xml:space="preserve"> </w:t>
+      </w:r>
+      <w:proofErr w:type="spellStart"/>
+      <w:r>
+        <w:t>Gidnian</w:t>
+      </w:r>
+      <w:proofErr w:type="spellEnd"/>
+      <w:r>
+        <w:t xml:space="preserve"> - </w:t>
+      </w:r>
+      <w:r>
+        <w:t>200846905</w:t>
       </w:r>
     </w:p>
     <w:p>
-      <w:r>
-        <w:t>Each ray casted, may or may not hit an object in its way.</w:t>
+      <w:pPr>
+        <w:pStyle w:val="ListParagraph"/>
+        <w:numPr>
+          <w:ilvl w:val="0"/>
+          <w:numId w:val="3"/>
+        </w:numPr>
+      </w:pPr>
+      <w:r>
+        <w:t>Aviad Hahami - 302188347</w:t>
       </w:r>
     </w:p>
     <w:p>
-      <w:r>
-        <w:t xml:space="preserve">Once we received </w:t>
-      </w:r>
-      <w:r>
-        <w:t>the Ray from the “castRay” call, then we calculate its color.</w:t>
+      <w:pPr>
+        <w:pStyle w:val="Heading1"/>
+      </w:pPr>
+      <w:r>
+        <w:t>General</w:t>
+      </w:r>
+      <w:r>
+        <w:t xml:space="preserve"> flow description</w:t>
       </w:r>
     </w:p>
     <w:p>
       <w:r>
-        <w:t>The way we calculate the color is by checking intersections of the ray and objects in space.</w:t>
+        <w:t>Starting for “</w:t>
+      </w:r>
+      <w:proofErr w:type="spellStart"/>
+      <w:r>
+        <w:t>renderLine</w:t>
+      </w:r>
+      <w:proofErr w:type="spellEnd"/>
+      <w:r>
+        <w:t xml:space="preserve">” (inside </w:t>
+      </w:r>
+      <w:proofErr w:type="spellStart"/>
+      <w:r>
+        <w:t>RayTracer</w:t>
+      </w:r>
+      <w:proofErr w:type="spellEnd"/>
+      <w:r>
+        <w:t>), we’re casting a ray for each line in the canvas.</w:t>
       </w:r>
     </w:p>
     <w:p>
       <w:r>
-        <w:t>We test which light we received and what object the ray intersected with and what its surface “look” like.</w:t>
+        <w:t>Each ray casted, may or may not hit an object in its way.</w:t>
       </w:r>
     </w:p>
     <w:p>
       <w:r>
-        <w:t>Once we have all that, we inject the color to the canvas and continue to the next line</w:t>
+        <w:t xml:space="preserve">Once we received </w:t>
+      </w:r>
+      <w:r>
+        <w:t>the Ray from the “</w:t>
+      </w:r>
+      <w:proofErr w:type="spellStart"/>
+      <w:r>
+        <w:t>castRay</w:t>
+      </w:r>
+      <w:proofErr w:type="spellEnd"/>
+      <w:r>
+        <w:t>” call, then we calculate its color.</w:t>
       </w:r>
     </w:p>
     <w:p>
-      <w:pPr>
-        <w:pStyle w:val="Heading1"/>
-      </w:pPr>
-      <w:r>
-        <w:t xml:space="preserve">Classes </w:t>
-      </w:r>
-      <w:r>
-        <w:t>flow cha</w:t>
-      </w:r>
-      <w:r>
-        <w:t>r</w:t>
-      </w:r>
-      <w:bookmarkStart w:id="0" w:name="_GoBack"/>
-      <w:bookmarkEnd w:id="0"/>
-      <w:r>
-        <w:t>t</w:t>
+      <w:r>
+        <w:t>The way we calculate the color is by checking intersections of the ray and objects in space.</w:t>
       </w:r>
     </w:p>
     <w:p>
       <w:r>
-        <w:t>(Also attached as regular PNG in the main directory)</w:t>
+        <w:t xml:space="preserve">We test which light we received </w:t>
+      </w:r>
+      <w:r>
+        <w:t xml:space="preserve">back </w:t>
+      </w:r>
+      <w:r>
+        <w:t>and what object the ray intersected with and what its surface “look” like.</w:t>
       </w:r>
     </w:p>
     <w:p>
+      <w:r>
+        <w:t xml:space="preserve">We calculate the colors with respect to data calculations we make using the formulas we learned in class such as “Right Hand Rule”, LI and so. </w:t>
+      </w:r>
+    </w:p>
+    <w:p>
+      <w:r>
+        <w:t xml:space="preserve">Once we have all that, we inject the color </w:t>
+      </w:r>
+      <w:r>
+        <w:t>we calculated in</w:t>
+      </w:r>
+      <w:r>
+        <w:t xml:space="preserve">to the canvas </w:t>
+      </w:r>
+      <w:r>
+        <w:t xml:space="preserve">at the current line (the correct position) we’re on </w:t>
+      </w:r>
+      <w:r>
+        <w:t>and continue to the next line</w:t>
+      </w:r>
+      <w:r>
+        <w:t xml:space="preserve"> until the canvas we’re drawing is finished.</w:t>
+      </w:r>
+    </w:p>
+    <w:p>
+      <w:pPr>
+        <w:pStyle w:val="Heading1"/>
+      </w:pPr>
+      <w:r>
+        <w:t xml:space="preserve">Classes </w:t>
+      </w:r>
+      <w:r>
+        <w:t>flow cha</w:t>
+      </w:r>
+      <w:r>
+        <w:t>r</w:t>
+      </w:r>
+      <w:r>
+        <w:t>t</w:t>
+      </w:r>
+    </w:p>
+    <w:p>
+      <w:r>
+        <w:t>(Also attached as regular PNG in the main directory)</w:t>
+      </w:r>
+    </w:p>
+    <w:p>
+      <w:bookmarkStart w:id="0" w:name="_GoBack"/>
       <w:r>
         <w:rPr>
           <w:noProof/>
           <w:lang w:eastAsia="en-US" w:bidi="he-IL"/>
         </w:rPr>
+        <w:lastRenderedPageBreak/>
         <w:drawing>
           <wp:inline distT="0" distB="0" distL="0" distR="0">
-            <wp:extent cx="6162048" cy="4298950"/>
-            <wp:effectExtent l="0" t="0" r="0" b="6350"/>
+            <wp:extent cx="6601980" cy="4605867"/>
+            <wp:effectExtent l="0" t="0" r="8890" b="4445"/>
             <wp:docPr id="1" name="Picture 1"/>
             <wp:cNvGraphicFramePr>
               <a:graphicFrameLocks xmlns:a="http://schemas.openxmlformats.org/drawingml/2006/main" noChangeAspect="1"/>
@@ -114,7 +212,7 @@
                   <pic:spPr>
                     <a:xfrm>
                       <a:off x="0" y="0"/>
-                      <a:ext cx="6164607" cy="4300735"/>
+                      <a:ext cx="6620640" cy="4618885"/>
                     </a:xfrm>
                     <a:prstGeom prst="rect">
                       <a:avLst/>
@@ -126,41 +224,7 @@
           </wp:inline>
         </w:drawing>
       </w:r>
-    </w:p>
-    <w:p>
-      <w:pPr>
-        <w:pStyle w:val="Heading1"/>
-      </w:pPr>
-      <w:r>
-        <w:t>Created by</w:t>
-      </w:r>
-    </w:p>
-    <w:p>
-      <w:pPr>
-        <w:pStyle w:val="ListParagraph"/>
-        <w:numPr>
-          <w:ilvl w:val="0"/>
-          <w:numId w:val="3"/>
-        </w:numPr>
-      </w:pPr>
-      <w:r>
-        <w:t xml:space="preserve">Matan Gidnian - </w:t>
-      </w:r>
-      <w:r>
-        <w:t>200846905</w:t>
-      </w:r>
-    </w:p>
-    <w:p>
-      <w:pPr>
-        <w:pStyle w:val="ListParagraph"/>
-        <w:numPr>
-          <w:ilvl w:val="0"/>
-          <w:numId w:val="3"/>
-        </w:numPr>
-      </w:pPr>
-      <w:r>
-        <w:t>Aviad Hahami - 302188347</w:t>
-      </w:r>
+      <w:bookmarkEnd w:id="0"/>
     </w:p>
     <w:sectPr>
       <w:pgSz w:w="12240" w:h="15840"/>

</xml_diff>